<commit_message>
Diario e Script per la mappa
</commit_message>
<xml_diff>
--- a/4_Diari/2022-10-07_Diario_ChristianMonga.docx
+++ b/4_Diari/2022-10-07_Diario_ChristianMonga.docx
@@ -177,8 +177,144 @@
               </w:rPr>
               <w:t>Corretti i requisiti e i test-case all’interno della documentazione</w:t>
             </w:r>
+          </w:p>
+          <w:p>
+            <w:pPr>
+              <w:rPr>
+                <w:rFonts w:ascii="Arial" w:hAnsi="Arial" w:cs="Arial"/>
+                <w:u w:val="single"/>
+              </w:rPr>
+            </w:pPr>
+            <w:r>
+              <w:rPr>
+                <w:rFonts w:ascii="Arial" w:hAnsi="Arial" w:cs="Arial"/>
+              </w:rPr>
+              <w:t xml:space="preserve">Provato vari tutorial su </w:t>
+            </w:r>
+            <w:proofErr w:type="spellStart"/>
+            <w:r>
+              <w:rPr>
+                <w:rFonts w:ascii="Arial" w:hAnsi="Arial" w:cs="Arial"/>
+              </w:rPr>
+              <w:t>youtube</w:t>
+            </w:r>
+            <w:proofErr w:type="spellEnd"/>
+            <w:r>
+              <w:rPr>
+                <w:rFonts w:ascii="Arial" w:hAnsi="Arial" w:cs="Arial"/>
+              </w:rPr>
+              <w:t xml:space="preserve"> per la generazione della mappa con </w:t>
+            </w:r>
+            <w:proofErr w:type="spellStart"/>
+            <w:r>
+              <w:rPr>
+                <w:rFonts w:ascii="Arial" w:hAnsi="Arial" w:cs="Arial"/>
+              </w:rPr>
+              <w:t>perlin</w:t>
+            </w:r>
+            <w:proofErr w:type="spellEnd"/>
+            <w:r>
+              <w:rPr>
+                <w:rFonts w:ascii="Arial" w:hAnsi="Arial" w:cs="Arial"/>
+              </w:rPr>
+              <w:t xml:space="preserve"> </w:t>
+            </w:r>
+            <w:proofErr w:type="spellStart"/>
+            <w:r>
+              <w:rPr>
+                <w:rFonts w:ascii="Arial" w:hAnsi="Arial" w:cs="Arial"/>
+              </w:rPr>
+              <w:t>noise</w:t>
+            </w:r>
+            <w:proofErr w:type="spellEnd"/>
+            <w:r>
+              <w:rPr>
+                <w:rFonts w:ascii="Arial" w:hAnsi="Arial" w:cs="Arial"/>
+              </w:rPr>
+              <w:t xml:space="preserve"> ma bocciate tutte le opzioni</w:t>
+            </w:r>
+            <w:r>
+              <w:rPr>
+                <w:rFonts w:ascii="Arial" w:hAnsi="Arial" w:cs="Arial"/>
+              </w:rPr>
+              <w:t xml:space="preserve"> </w:t>
+            </w:r>
+            <w:r>
+              <w:rPr>
+                <w:rFonts w:ascii="Arial" w:hAnsi="Arial" w:cs="Arial"/>
+              </w:rPr>
+              <w:br/>
+            </w:r>
+            <w:hyperlink r:id="rId8" w:history="1">
+              <w:r>
+                <w:rPr>
+                  <w:rStyle w:val="Collegamentoipertestuale"/>
+                  <w:rFonts w:ascii="Arial" w:hAnsi="Arial" w:cs="Arial"/>
+                </w:rPr>
+                <w:t>https://www.youtube.com/watch?v=WP-Bm65Q1Y&amp;list=PLFt_AvWsXl0eBW2EiBtl_sxmDtSgZBxB3&amp;index=2</w:t>
+              </w:r>
+            </w:hyperlink>
             <w:bookmarkStart w:id="3" w:name="_GoBack"/>
             <w:bookmarkEnd w:id="3"/>
+          </w:p>
+          <w:p>
+            <w:pPr>
+              <w:rPr>
+                <w:rFonts w:ascii="Arial" w:hAnsi="Arial" w:cs="Arial"/>
+              </w:rPr>
+            </w:pPr>
+            <w:r>
+              <w:rPr>
+                <w:rFonts w:ascii="Arial" w:hAnsi="Arial" w:cs="Arial"/>
+              </w:rPr>
+              <w:t xml:space="preserve">Installato </w:t>
+            </w:r>
+            <w:r>
+              <w:rPr>
+                <w:rFonts w:ascii="Arial" w:hAnsi="Arial" w:cs="Arial"/>
+              </w:rPr>
+              <w:t xml:space="preserve">intelligence di </w:t>
+            </w:r>
+            <w:proofErr w:type="spellStart"/>
+            <w:r>
+              <w:rPr>
+                <w:rFonts w:ascii="Arial" w:hAnsi="Arial" w:cs="Arial"/>
+              </w:rPr>
+              <w:t>unity</w:t>
+            </w:r>
+            <w:proofErr w:type="spellEnd"/>
+          </w:p>
+          <w:p>
+            <w:pPr>
+              <w:rPr>
+                <w:rFonts w:ascii="Arial" w:hAnsi="Arial" w:cs="Arial"/>
+              </w:rPr>
+            </w:pPr>
+            <w:r>
+              <w:rPr>
+                <w:rFonts w:ascii="Arial" w:hAnsi="Arial" w:cs="Arial"/>
+              </w:rPr>
+              <w:t>Iniziato a seguire questo tutorial per la generazione della mappa:</w:t>
+            </w:r>
+            <w:r>
+              <w:t xml:space="preserve"> </w:t>
+            </w:r>
+            <w:hyperlink r:id="rId9" w:history="1">
+              <w:r>
+                <w:rPr>
+                  <w:rStyle w:val="Collegamentoipertestuale"/>
+                  <w:rFonts w:ascii="Arial" w:hAnsi="Arial" w:cs="Arial"/>
+                </w:rPr>
+                <w:t>https://www.youtube.com/watch?v=NtY_R0g8L8E&amp;t=4s</w:t>
+              </w:r>
+            </w:hyperlink>
+          </w:p>
+          <w:p>
+            <w:pPr>
+              <w:rPr>
+                <w:rFonts w:ascii="Arial" w:hAnsi="Arial" w:cs="Arial"/>
+              </w:rPr>
+            </w:pPr>
           </w:p>
         </w:tc>
       </w:tr>
@@ -286,6 +422,12 @@
                 <w:rFonts w:ascii="Arial" w:hAnsi="Arial" w:cs="Arial"/>
               </w:rPr>
             </w:pPr>
+            <w:r>
+              <w:rPr>
+                <w:rFonts w:ascii="Arial" w:hAnsi="Arial" w:cs="Arial"/>
+              </w:rPr>
+              <w:t>Sono ancora fermo alla creazione della mappa mentre dovrei averla già completata</w:t>
+            </w:r>
           </w:p>
         </w:tc>
       </w:tr>
@@ -341,6 +483,12 @@
                 <w:rFonts w:ascii="Arial" w:hAnsi="Arial" w:cs="Arial"/>
               </w:rPr>
             </w:pPr>
+            <w:r>
+              <w:rPr>
+                <w:rFonts w:ascii="Arial" w:hAnsi="Arial" w:cs="Arial"/>
+              </w:rPr>
+              <w:t>Finire la mappa e iniziare con la telecamera fissa sul personaggio</w:t>
+            </w:r>
           </w:p>
         </w:tc>
       </w:tr>
@@ -353,8 +501,8 @@
       </w:pPr>
     </w:p>
     <w:sectPr>
-      <w:headerReference w:type="default" r:id="rId8"/>
-      <w:footerReference w:type="default" r:id="rId9"/>
+      <w:headerReference w:type="default" r:id="rId10"/>
+      <w:footerReference w:type="default" r:id="rId11"/>
       <w:pgSz w:w="11906" w:h="16838"/>
       <w:pgMar w:top="1135" w:right="1134" w:bottom="993" w:left="1134" w:header="708" w:footer="314" w:gutter="0"/>
       <w:cols w:space="708"/>
@@ -4008,7 +4156,7 @@
 </file>
 
 <file path=customXml/itemProps1.xml><?xml version="1.0" encoding="utf-8"?>
-<ds:datastoreItem xmlns:ds="http://schemas.openxmlformats.org/officeDocument/2006/customXml" ds:itemID="{C3481BFA-AA76-4819-AE81-3D2CA0CB7A4E}">
+<ds:datastoreItem xmlns:ds="http://schemas.openxmlformats.org/officeDocument/2006/customXml" ds:itemID="{7FEF308A-2AD1-4343-A5A1-EC9284C9C863}">
   <ds:schemaRefs>
     <ds:schemaRef ds:uri="http://schemas.openxmlformats.org/officeDocument/2006/bibliography"/>
   </ds:schemaRefs>

</xml_diff>